<commit_message>
Actualizo archivos modificados de IISSI
</commit_message>
<xml_diff>
--- a/IISSI/errores que cometo.docx
+++ b/IISSI/errores que cometo.docx
@@ -2181,7 +2181,12 @@
         </w:rPr>
       </w:pPr>
       <w:r>
-        <w:rPr/>
+        <w:rPr>
+          <w:rFonts w:ascii="Courier New" w:hAnsi="Courier New"/>
+          <w:i/>
+          <w:color w:val="808080"/>
+          <w:sz w:val="20"/>
+        </w:rPr>
       </w:r>
     </w:p>
     <w:p>
@@ -2196,7 +2201,12 @@
         </w:rPr>
       </w:pPr>
       <w:r>
-        <w:rPr/>
+        <w:rPr>
+          <w:rFonts w:ascii="Courier New" w:hAnsi="Courier New"/>
+          <w:i/>
+          <w:color w:val="808080"/>
+          <w:sz w:val="20"/>
+        </w:rPr>
       </w:r>
     </w:p>
     <w:p>
@@ -2211,7 +2221,12 @@
         </w:rPr>
       </w:pPr>
       <w:r>
-        <w:rPr/>
+        <w:rPr>
+          <w:rFonts w:ascii="Courier New" w:hAnsi="Courier New"/>
+          <w:i/>
+          <w:color w:val="808080"/>
+          <w:sz w:val="20"/>
+        </w:rPr>
       </w:r>
     </w:p>
     <w:p>
@@ -2226,7 +2241,12 @@
         </w:rPr>
       </w:pPr>
       <w:r>
-        <w:rPr/>
+        <w:rPr>
+          <w:rFonts w:ascii="Courier New" w:hAnsi="Courier New"/>
+          <w:i/>
+          <w:color w:val="808080"/>
+          <w:sz w:val="20"/>
+        </w:rPr>
       </w:r>
     </w:p>
     <w:p>
@@ -2241,7 +2261,12 @@
         </w:rPr>
       </w:pPr>
       <w:r>
-        <w:rPr/>
+        <w:rPr>
+          <w:rFonts w:ascii="Courier New" w:hAnsi="Courier New"/>
+          <w:i/>
+          <w:color w:val="808080"/>
+          <w:sz w:val="20"/>
+        </w:rPr>
       </w:r>
     </w:p>
     <w:p>
@@ -2256,7 +2281,12 @@
         </w:rPr>
       </w:pPr>
       <w:r>
-        <w:rPr/>
+        <w:rPr>
+          <w:rFonts w:ascii="Courier New" w:hAnsi="Courier New"/>
+          <w:i/>
+          <w:color w:val="808080"/>
+          <w:sz w:val="20"/>
+        </w:rPr>
       </w:r>
     </w:p>
     <w:p>
@@ -2271,7 +2301,12 @@
         </w:rPr>
       </w:pPr>
       <w:r>
-        <w:rPr/>
+        <w:rPr>
+          <w:rFonts w:ascii="Courier New" w:hAnsi="Courier New"/>
+          <w:i/>
+          <w:color w:val="808080"/>
+          <w:sz w:val="20"/>
+        </w:rPr>
       </w:r>
     </w:p>
     <w:p>
@@ -6255,6 +6290,214 @@
         <w:t>Ojo! Dentro de un IN no se puede hacer una subconsulta con mas de una columna</w:t>
       </w:r>
     </w:p>
+    <w:p>
+      <w:pPr>
+        <w:pStyle w:val="Normal"/>
+        <w:spacing w:before="0" w:after="200"/>
+        <w:rPr/>
+      </w:pPr>
+      <w:r>
+        <w:rPr/>
+      </w:r>
+    </w:p>
+    <w:p>
+      <w:pPr>
+        <w:pStyle w:val="Normal"/>
+        <w:spacing w:before="0" w:after="200"/>
+        <w:rPr/>
+      </w:pPr>
+      <w:r>
+        <w:rPr/>
+      </w:r>
+    </w:p>
+    <w:p>
+      <w:pPr>
+        <w:pStyle w:val="Ttulo1"/>
+        <w:spacing w:before="480" w:after="0"/>
+        <w:ind w:left="0" w:hanging="0"/>
+        <w:rPr/>
+      </w:pPr>
+      <w:r>
+        <w:rPr/>
+        <w:t>Cuándo usar HAVING</w:t>
+      </w:r>
+    </w:p>
+    <w:p>
+      <w:pPr>
+        <w:pStyle w:val="Normal"/>
+        <w:spacing w:before="0" w:after="200"/>
+        <w:rPr/>
+      </w:pPr>
+      <w:r>
+        <w:rPr>
+          <w:rStyle w:val="Textooriginal"/>
+        </w:rPr>
+        <w:t>HAVING</w:t>
+      </w:r>
+      <w:r>
+        <w:rPr/>
+        <w:t xml:space="preserve"> </w:t>
+      </w:r>
+      <w:r>
+        <w:rPr>
+          <w:rStyle w:val="Muydestacado"/>
+        </w:rPr>
+        <w:t>únicamente cuando quieras filtrar resultados después de aplicar una función de agregación</w:t>
+      </w:r>
+      <w:r>
+        <w:rPr/>
+        <w:t xml:space="preserve"> (</w:t>
+      </w:r>
+      <w:r>
+        <w:rPr>
+          <w:rStyle w:val="Textooriginal"/>
+        </w:rPr>
+        <w:t>SUM</w:t>
+      </w:r>
+      <w:r>
+        <w:rPr/>
+        <w:t xml:space="preserve">, </w:t>
+      </w:r>
+      <w:r>
+        <w:rPr>
+          <w:rStyle w:val="Textooriginal"/>
+        </w:rPr>
+        <w:t>COUNT</w:t>
+      </w:r>
+      <w:r>
+        <w:rPr/>
+        <w:t xml:space="preserve">, </w:t>
+      </w:r>
+      <w:r>
+        <w:rPr>
+          <w:rStyle w:val="Textooriginal"/>
+        </w:rPr>
+        <w:t>AVG</w:t>
+      </w:r>
+      <w:r>
+        <w:rPr/>
+        <w:t xml:space="preserve">, </w:t>
+      </w:r>
+      <w:r>
+        <w:rPr>
+          <w:rStyle w:val="Textooriginal"/>
+        </w:rPr>
+        <w:t>MAX</w:t>
+      </w:r>
+      <w:r>
+        <w:rPr/>
+        <w:t xml:space="preserve">, </w:t>
+      </w:r>
+      <w:r>
+        <w:rPr>
+          <w:rStyle w:val="Textooriginal"/>
+        </w:rPr>
+        <w:t>MIN</w:t>
+      </w:r>
+      <w:r>
+        <w:rPr/>
+        <w:t xml:space="preserve">, etc.). </w:t>
+      </w:r>
+    </w:p>
+    <w:p>
+      <w:pPr>
+        <w:pStyle w:val="Normal"/>
+        <w:spacing w:before="0" w:after="200"/>
+        <w:rPr/>
+      </w:pPr>
+      <w:r>
+        <w:rPr/>
+      </w:r>
+    </w:p>
+    <w:p>
+      <w:pPr>
+        <w:pStyle w:val="Normal"/>
+        <w:spacing w:before="0" w:after="200"/>
+        <w:rPr/>
+      </w:pPr>
+      <w:r>
+        <w:rPr/>
+      </w:r>
+    </w:p>
+    <w:p>
+      <w:pPr>
+        <w:pStyle w:val="Ttulo3"/>
+        <w:spacing w:before="0" w:after="200"/>
+        <w:rPr/>
+      </w:pPr>
+      <w:r>
+        <w:rPr/>
+        <w:t xml:space="preserve">✅ </w:t>
+      </w:r>
+      <w:r>
+        <w:rPr>
+          <w:sz w:val="30"/>
+          <w:szCs w:val="30"/>
+        </w:rPr>
+        <w:t xml:space="preserve">¿Cuándo se usa </w:t>
+      </w:r>
+      <w:r>
+        <w:rPr>
+          <w:rStyle w:val="Textooriginal"/>
+          <w:sz w:val="30"/>
+          <w:szCs w:val="30"/>
+        </w:rPr>
+        <w:t>ROLLBACK</w:t>
+      </w:r>
+      <w:r>
+        <w:rPr>
+          <w:sz w:val="30"/>
+          <w:szCs w:val="30"/>
+        </w:rPr>
+        <w:t>?</w:t>
+      </w:r>
+    </w:p>
+    <w:p>
+      <w:pPr>
+        <w:pStyle w:val="Cuerpodetexto"/>
+        <w:rPr/>
+      </w:pPr>
+      <w:r>
+        <w:rPr/>
+        <w:t xml:space="preserve">Se usa </w:t>
+      </w:r>
+      <w:r>
+        <w:rPr>
+          <w:rStyle w:val="Muydestacado"/>
+        </w:rPr>
+        <w:t>dentro de una transacción</w:t>
+      </w:r>
+      <w:r>
+        <w:rPr/>
+        <w:t xml:space="preserve"> para </w:t>
+      </w:r>
+      <w:r>
+        <w:rPr>
+          <w:rStyle w:val="Muydestacado"/>
+        </w:rPr>
+        <w:t xml:space="preserve">deshacer todos los cambios realizados desde el último </w:t>
+      </w:r>
+      <w:r>
+        <w:rPr>
+          <w:rStyle w:val="Textooriginal"/>
+        </w:rPr>
+        <w:t>START TRANSACTION</w:t>
+      </w:r>
+      <w:r>
+        <w:rPr/>
+        <w:t>.</w:t>
+      </w:r>
+    </w:p>
+    <w:p>
+      <w:pPr>
+        <w:pStyle w:val="Normal"/>
+        <w:spacing w:before="0" w:after="200"/>
+        <w:rPr/>
+      </w:pPr>
+      <w:r>
+        <w:rPr/>
+      </w:r>
+    </w:p>
     <w:sectPr>
       <w:type w:val="nextPage"/>
       <w:pgSz w:w="12240" w:h="15840"/>
@@ -7156,7 +7399,7 @@
     <w:pPr>
       <w:widowControl/>
       <w:suppressAutoHyphens w:val="true"/>
-      <w:overflowPunct w:val="false"/>
+      <w:overflowPunct w:val="true"/>
       <w:bidi w:val="0"/>
       <w:spacing w:lineRule="auto" w:line="276" w:before="0" w:after="200"/>
       <w:jc w:val="left"/>
@@ -7677,6 +7920,14 @@
       <w:rFonts w:ascii="OpenSymbol" w:hAnsi="OpenSymbol" w:eastAsia="OpenSymbol" w:cs="OpenSymbol"/>
     </w:rPr>
   </w:style>
+  <w:style w:type="character" w:styleId="Muydestacado">
+    <w:name w:val="Strong"/>
+    <w:qFormat/>
+    <w:rPr>
+      <w:b/>
+      <w:bCs/>
+    </w:rPr>
+  </w:style>
   <w:style w:type="paragraph" w:styleId="Ttulo">
     <w:name w:val="Título"/>
     <w:basedOn w:val="Normal"/>
@@ -7780,7 +8031,7 @@
     <w:pPr>
       <w:widowControl/>
       <w:suppressAutoHyphens w:val="true"/>
-      <w:overflowPunct w:val="false"/>
+      <w:overflowPunct w:val="true"/>
       <w:bidi w:val="0"/>
       <w:spacing w:lineRule="auto" w:line="240" w:before="0" w:after="0"/>
       <w:jc w:val="left"/>
@@ -8012,7 +8263,7 @@
         <w:tab w:val="left" w:pos="4032" w:leader="none"/>
       </w:tabs>
       <w:suppressAutoHyphens w:val="true"/>
-      <w:overflowPunct w:val="false"/>
+      <w:overflowPunct w:val="true"/>
       <w:bidi w:val="0"/>
       <w:spacing w:lineRule="auto" w:line="276" w:before="0" w:after="200"/>
       <w:jc w:val="left"/>

</xml_diff>